<commit_message>
Added new inference results
</commit_message>
<xml_diff>
--- a/report.docx
+++ b/report.docx
@@ -38,7 +38,7 @@
     </w:p>
     <w:p>
       <w:pPr>
-        <w:pStyle w:val="Titre1"/>
+        <w:pStyle w:val="Ttulo1"/>
         <w:rPr>
           <w:lang w:val="en-GB"/>
         </w:rPr>
@@ -87,7 +87,19 @@
         <w:rPr>
           <w:lang w:val="en-GB"/>
         </w:rPr>
-        <w:t xml:space="preserve">In this paper, we will be comparing the performance of 2 different object detectors : </w:t>
+        <w:t xml:space="preserve">In this paper, we will be comparing the performance of 2 different object </w:t>
+      </w:r>
+      <w:r>
+        <w:rPr>
+          <w:lang w:val="en-GB"/>
+        </w:rPr>
+        <w:t>detectors:</w:t>
+      </w:r>
+      <w:r>
+        <w:rPr>
+          <w:lang w:val="en-GB"/>
+        </w:rPr>
+        <w:t xml:space="preserve"> </w:t>
       </w:r>
       <w:r>
         <w:rPr>
@@ -124,12 +136,36 @@
         <w:rPr>
           <w:lang w:val="en-GB"/>
         </w:rPr>
-        <w:t>introduce our database before showing the explorative data analysis done on this set. Next we will explain the metrics used to compare the nets and the different trains. Eventually, we  will showcase the performance of the nets and the influence of the train parameters for SAR operations.</w:t>
-      </w:r>
-    </w:p>
-    <w:p>
-      <w:pPr>
-        <w:pStyle w:val="Titre1"/>
+        <w:t xml:space="preserve">introduce our database before showing the explorative data analysis done on this set. </w:t>
+      </w:r>
+      <w:r>
+        <w:rPr>
+          <w:lang w:val="en-GB"/>
+        </w:rPr>
+        <w:t>Next,</w:t>
+      </w:r>
+      <w:r>
+        <w:rPr>
+          <w:lang w:val="en-GB"/>
+        </w:rPr>
+        <w:t xml:space="preserve"> we will explain the metrics used to compare the nets and the different trains. Eventually, </w:t>
+      </w:r>
+      <w:r>
+        <w:rPr>
+          <w:lang w:val="en-GB"/>
+        </w:rPr>
+        <w:t>we will</w:t>
+      </w:r>
+      <w:r>
+        <w:rPr>
+          <w:lang w:val="en-GB"/>
+        </w:rPr>
+        <w:t xml:space="preserve"> showcase the performance of the nets and the influence of the train parameters for SAR operations.</w:t>
+      </w:r>
+    </w:p>
+    <w:p>
+      <w:pPr>
+        <w:pStyle w:val="Ttulo1"/>
         <w:rPr>
           <w:lang w:val="en-GB"/>
         </w:rPr>
@@ -143,7 +179,7 @@
     </w:p>
     <w:p>
       <w:pPr>
-        <w:pStyle w:val="Titre2"/>
+        <w:pStyle w:val="Ttulo2"/>
         <w:rPr>
           <w:lang w:val="en-GB"/>
         </w:rPr>
@@ -630,7 +666,7 @@
     </w:p>
     <w:p>
       <w:pPr>
-        <w:pStyle w:val="Titre2"/>
+        <w:pStyle w:val="Ttulo2"/>
         <w:rPr>
           <w:lang w:val="en-GB"/>
         </w:rPr>
@@ -657,7 +693,7 @@
     </w:p>
     <w:p>
       <w:pPr>
-        <w:pStyle w:val="Titre1"/>
+        <w:pStyle w:val="Ttulo1"/>
         <w:rPr>
           <w:lang w:val="en-GB"/>
         </w:rPr>
@@ -821,6 +857,7 @@
     </w:p>
     <w:p>
       <w:pPr>
+        <w:jc w:val="both"/>
         <w:rPr>
           <w:lang w:val="en-GB"/>
         </w:rPr>
@@ -835,16 +872,28 @@
         <w:rPr>
           <w:lang w:val="en-GB"/>
         </w:rPr>
-        <w:t xml:space="preserve"> while  the average area is 47x58px</w:t>
-      </w:r>
-      <w:r>
-        <w:rPr>
-          <w:lang w:val="en-GB"/>
-        </w:rPr>
         <w:t xml:space="preserve"> </w:t>
       </w:r>
       <w:r>
         <w:rPr>
+          <w:lang w:val="en-GB"/>
+        </w:rPr>
+        <w:t>while the</w:t>
+      </w:r>
+      <w:r>
+        <w:rPr>
+          <w:lang w:val="en-GB"/>
+        </w:rPr>
+        <w:t xml:space="preserve"> average area is 47x58px</w:t>
+      </w:r>
+      <w:r>
+        <w:rPr>
+          <w:lang w:val="en-GB"/>
+        </w:rPr>
+        <w:t xml:space="preserve"> </w:t>
+      </w:r>
+      <w:r>
+        <w:rPr>
           <w:highlight w:val="yellow"/>
           <w:lang w:val="en-GB"/>
         </w:rPr>
@@ -881,6 +930,7 @@
     </w:p>
     <w:p>
       <w:pPr>
+        <w:jc w:val="both"/>
         <w:rPr>
           <w:lang w:val="en-GB"/>
         </w:rPr>
@@ -920,6 +970,7 @@
     </w:p>
     <w:p>
       <w:pPr>
+        <w:jc w:val="both"/>
         <w:rPr>
           <w:lang w:val="en-GB"/>
         </w:rPr>
@@ -956,7 +1007,19 @@
         <w:rPr>
           <w:lang w:val="en-GB"/>
         </w:rPr>
-        <w:t>-action, UAV123, CARPK dataset, ERA dataset…) achieve good results in detection of person when used for training neural networks. However all of them uses image from urban areas</w:t>
+        <w:t xml:space="preserve">-action, UAV123, CARPK dataset, ERA dataset…) achieve good results in detection of person when used for training neural networks. </w:t>
+      </w:r>
+      <w:r>
+        <w:rPr>
+          <w:lang w:val="en-GB"/>
+        </w:rPr>
+        <w:t>However,</w:t>
+      </w:r>
+      <w:r>
+        <w:rPr>
+          <w:lang w:val="en-GB"/>
+        </w:rPr>
+        <w:t xml:space="preserve"> all of them uses image from urban areas</w:t>
       </w:r>
       <w:r>
         <w:rPr>
@@ -1076,7 +1139,7 @@
     </w:p>
     <w:p>
       <w:pPr>
-        <w:pStyle w:val="Titre1"/>
+        <w:pStyle w:val="Ttulo1"/>
         <w:rPr>
           <w:lang w:val="en-GB"/>
         </w:rPr>
@@ -1091,7 +1154,7 @@
     </w:p>
     <w:p>
       <w:pPr>
-        <w:pStyle w:val="Titre2"/>
+        <w:pStyle w:val="Ttulo2"/>
         <w:numPr>
           <w:ilvl w:val="0"/>
           <w:numId w:val="4"/>
@@ -1109,6 +1172,7 @@
     </w:p>
     <w:p>
       <w:pPr>
+        <w:jc w:val="both"/>
         <w:rPr>
           <w:lang w:val="en-GB"/>
         </w:rPr>
@@ -1135,7 +1199,19 @@
         <w:rPr>
           <w:lang w:val="en-GB"/>
         </w:rPr>
-        <w:t>walking, running and laying down. For our work, w</w:t>
+        <w:t xml:space="preserve">walking, </w:t>
+      </w:r>
+      <w:r>
+        <w:rPr>
+          <w:lang w:val="en-GB"/>
+        </w:rPr>
+        <w:t>running,</w:t>
+      </w:r>
+      <w:r>
+        <w:rPr>
+          <w:lang w:val="en-GB"/>
+        </w:rPr>
+        <w:t xml:space="preserve"> and laying down. For our work, w</w:t>
       </w:r>
       <w:r>
         <w:rPr>
@@ -1147,7 +1223,13 @@
         <w:rPr>
           <w:lang w:val="en-GB"/>
         </w:rPr>
-        <w:t xml:space="preserve">So the first thing to do is to convert the labels from PASCAL VOC to YOLO format (and at the same time merge all objects into the person object). For that we used the website </w:t>
+        <w:t>So,</w:t>
+      </w:r>
+      <w:r>
+        <w:rPr>
+          <w:lang w:val="en-GB"/>
+        </w:rPr>
+        <w:t xml:space="preserve"> the first thing to do is to convert the labels from PASCAL VOC to YOLO format (and at the same time merge all objects into the person object). For that we used the website </w:t>
       </w:r>
       <w:proofErr w:type="spellStart"/>
       <w:r>
@@ -1172,6 +1254,7 @@
     </w:p>
     <w:p>
       <w:pPr>
+        <w:jc w:val="both"/>
         <w:rPr>
           <w:lang w:val="en-GB"/>
         </w:rPr>
@@ -1186,13 +1269,37 @@
         <w:rPr>
           <w:lang w:val="en-GB"/>
         </w:rPr>
-        <w:t xml:space="preserve">wrote a python script to check if the conversion went well: the script randomly select an image, then uses the information in the YOLO .txt file to draw the bounding boxes over the image and display it on screen. </w:t>
-      </w:r>
-      <w:r>
-        <w:rPr>
-          <w:lang w:val="en-GB"/>
-        </w:rPr>
-        <w:t xml:space="preserve">This script doesn’t guarantee certainty that all the XML files were converted well but if randomly selected files are conform to YOLO format, we can be almost sure that </w:t>
+        <w:t xml:space="preserve">wrote a python script to check if the conversion went well: the script randomly </w:t>
+      </w:r>
+      <w:r>
+        <w:rPr>
+          <w:lang w:val="en-GB"/>
+        </w:rPr>
+        <w:t>selects</w:t>
+      </w:r>
+      <w:r>
+        <w:rPr>
+          <w:lang w:val="en-GB"/>
+        </w:rPr>
+        <w:t xml:space="preserve"> an image, then uses the information in the YOLO .txt file to draw the bounding boxes over the image and display it on screen. </w:t>
+      </w:r>
+      <w:r>
+        <w:rPr>
+          <w:lang w:val="en-GB"/>
+        </w:rPr>
+        <w:t xml:space="preserve">This script doesn’t guarantee certainty that all the XML files were converted well but if randomly selected files are </w:t>
+      </w:r>
+      <w:r>
+        <w:rPr>
+          <w:lang w:val="en-GB"/>
+        </w:rPr>
+        <w:t>conformed</w:t>
+      </w:r>
+      <w:r>
+        <w:rPr>
+          <w:lang w:val="en-GB"/>
+        </w:rPr>
+        <w:t xml:space="preserve"> to YOLO format, we can be almost sure that </w:t>
       </w:r>
       <w:proofErr w:type="spellStart"/>
       <w:r>
@@ -1315,18 +1422,42 @@
         <w:rPr>
           <w:lang w:val="en-GB"/>
         </w:rPr>
-        <w:t>We realized around 40 visualizations (only 2.5% of the amount of images in the set) which were a</w:t>
-      </w:r>
-      <w:r>
-        <w:rPr>
-          <w:lang w:val="en-GB"/>
-        </w:rPr>
-        <w:t>ll showing correct bounding boxes. Anyways, if there were to be files with bad format, it would be visible on the results later on.</w:t>
-      </w:r>
-    </w:p>
-    <w:p>
-      <w:pPr>
-        <w:pStyle w:val="Titre2"/>
+        <w:t xml:space="preserve">We realized around 40 visualizations (only 2.5% of the </w:t>
+      </w:r>
+      <w:r>
+        <w:rPr>
+          <w:lang w:val="en-GB"/>
+        </w:rPr>
+        <w:t>number</w:t>
+      </w:r>
+      <w:r>
+        <w:rPr>
+          <w:lang w:val="en-GB"/>
+        </w:rPr>
+        <w:t xml:space="preserve"> of images in the set) which were a</w:t>
+      </w:r>
+      <w:r>
+        <w:rPr>
+          <w:lang w:val="en-GB"/>
+        </w:rPr>
+        <w:t xml:space="preserve">ll showing correct bounding boxes. Anyways, if there were to be files with bad format, it would be visible on the results </w:t>
+      </w:r>
+      <w:r>
+        <w:rPr>
+          <w:lang w:val="en-GB"/>
+        </w:rPr>
+        <w:t>later</w:t>
+      </w:r>
+      <w:r>
+        <w:rPr>
+          <w:lang w:val="en-GB"/>
+        </w:rPr>
+        <w:t>.</w:t>
+      </w:r>
+    </w:p>
+    <w:p>
+      <w:pPr>
+        <w:pStyle w:val="Ttulo2"/>
         <w:rPr>
           <w:lang w:val="en-GB"/>
         </w:rPr>
@@ -1340,6 +1471,7 @@
     </w:p>
     <w:p>
       <w:pPr>
+        <w:jc w:val="both"/>
         <w:rPr>
           <w:lang w:val="en-GB"/>
         </w:rPr>
@@ -1373,6 +1505,7 @@
     </w:p>
     <w:p>
       <w:pPr>
+        <w:jc w:val="both"/>
         <w:rPr>
           <w:lang w:val="en-GB"/>
         </w:rPr>
@@ -1453,7 +1586,19 @@
         <w:rPr>
           <w:lang w:val="en-GB"/>
         </w:rPr>
-        <w:t>. Again we used a python script to compute the ratio of small/medium/large bounding boxes in the 3 different sets.</w:t>
+        <w:t xml:space="preserve">. </w:t>
+      </w:r>
+      <w:r>
+        <w:rPr>
+          <w:lang w:val="en-GB"/>
+        </w:rPr>
+        <w:t>Again,</w:t>
+      </w:r>
+      <w:r>
+        <w:rPr>
+          <w:lang w:val="en-GB"/>
+        </w:rPr>
+        <w:t xml:space="preserve"> we used a python script to compute the ratio of small/medium/large bounding boxes in the 3 different sets.</w:t>
       </w:r>
     </w:p>
     <w:p>
@@ -1465,6 +1610,7 @@
       </w:pPr>
       <w:r>
         <w:rPr>
+          <w:noProof/>
           <w:lang w:val="en-GB"/>
         </w:rPr>
         <w:lastRenderedPageBreak/>
@@ -1555,7 +1701,7 @@
     </w:p>
     <w:p>
       <w:pPr>
-        <w:pStyle w:val="Titre2"/>
+        <w:pStyle w:val="Ttulo2"/>
         <w:rPr>
           <w:lang w:val="en-GB"/>
         </w:rPr>
@@ -1709,7 +1855,7 @@
     </w:p>
     <w:p>
       <w:pPr>
-        <w:pStyle w:val="Titre2"/>
+        <w:pStyle w:val="Ttulo2"/>
         <w:rPr>
           <w:lang w:val="en-GB"/>
         </w:rPr>
@@ -2597,7 +2743,7 @@
     </w:p>
     <w:p>
       <w:pPr>
-        <w:pStyle w:val="Titre1"/>
+        <w:pStyle w:val="Ttulo1"/>
         <w:rPr>
           <w:lang w:val="en-GB"/>
         </w:rPr>
@@ -2617,7 +2763,7 @@
     </w:p>
     <w:p>
       <w:pPr>
-        <w:pStyle w:val="Titre2"/>
+        <w:pStyle w:val="Ttulo2"/>
         <w:numPr>
           <w:ilvl w:val="0"/>
           <w:numId w:val="5"/>
@@ -2744,7 +2890,7 @@
     </w:p>
     <w:p>
       <w:pPr>
-        <w:pStyle w:val="Paragraphedeliste"/>
+        <w:pStyle w:val="Prrafodelista"/>
         <w:numPr>
           <w:ilvl w:val="0"/>
           <w:numId w:val="6"/>
@@ -2906,7 +3052,7 @@
     </w:p>
     <w:p>
       <w:pPr>
-        <w:pStyle w:val="Paragraphedeliste"/>
+        <w:pStyle w:val="Prrafodelista"/>
         <w:numPr>
           <w:ilvl w:val="0"/>
           <w:numId w:val="6"/>
@@ -3051,7 +3197,7 @@
     </w:p>
     <w:p>
       <w:pPr>
-        <w:pStyle w:val="Paragraphedeliste"/>
+        <w:pStyle w:val="Prrafodelista"/>
         <w:numPr>
           <w:ilvl w:val="0"/>
           <w:numId w:val="6"/>
@@ -3193,7 +3339,7 @@
     </w:p>
     <w:p>
       <w:pPr>
-        <w:pStyle w:val="Paragraphedeliste"/>
+        <w:pStyle w:val="Prrafodelista"/>
         <w:numPr>
           <w:ilvl w:val="0"/>
           <w:numId w:val="6"/>
@@ -3376,23 +3522,203 @@
     </w:p>
     <w:p>
       <w:pPr>
-        <w:pStyle w:val="Titre2"/>
-        <w:rPr>
-          <w:rFonts w:asciiTheme="minorHAnsi" w:eastAsiaTheme="minorEastAsia" w:hAnsiTheme="minorHAnsi" w:cstheme="minorBidi"/>
-          <w:lang w:val="en-GB"/>
-        </w:rPr>
-      </w:pPr>
-      <w:r>
+        <w:pStyle w:val="Ttulo2"/>
         <w:rPr>
           <w:rFonts w:eastAsiaTheme="minorEastAsia"/>
           <w:lang w:val="en-GB"/>
         </w:rPr>
+      </w:pPr>
+      <w:r>
+        <w:rPr>
+          <w:rFonts w:eastAsiaTheme="minorEastAsia"/>
+          <w:lang w:val="en-GB"/>
+        </w:rPr>
         <w:t>Parameters</w:t>
       </w:r>
     </w:p>
     <w:p>
       <w:pPr>
-        <w:pStyle w:val="Titre1"/>
+        <w:jc w:val="both"/>
+        <w:rPr>
+          <w:lang w:val="en-GB"/>
+        </w:rPr>
+      </w:pPr>
+      <w:r>
+        <w:rPr>
+          <w:lang w:val="en-GB"/>
+        </w:rPr>
+        <w:t xml:space="preserve">Also, to improve the performance of our classifier we </w:t>
+      </w:r>
+      <w:r>
+        <w:rPr>
+          <w:lang w:val="en-GB"/>
+        </w:rPr>
+        <w:t>can</w:t>
+      </w:r>
+      <w:r>
+        <w:rPr>
+          <w:lang w:val="en-GB"/>
+        </w:rPr>
+        <w:t xml:space="preserve"> modify the default parameters </w:t>
+      </w:r>
+      <w:r>
+        <w:rPr>
+          <w:lang w:val="en-GB"/>
+        </w:rPr>
+        <w:t xml:space="preserve">of yolov5 </w:t>
+      </w:r>
+      <w:r>
+        <w:rPr>
+          <w:lang w:val="en-GB"/>
+        </w:rPr>
+        <w:t xml:space="preserve">into </w:t>
+      </w:r>
+      <w:r>
+        <w:rPr>
+          <w:lang w:val="en-GB"/>
+        </w:rPr>
+        <w:t>ano</w:t>
+      </w:r>
+      <w:r>
+        <w:rPr>
+          <w:lang w:val="en-GB"/>
+        </w:rPr>
+        <w:t>the</w:t>
+      </w:r>
+      <w:r>
+        <w:rPr>
+          <w:lang w:val="en-GB"/>
+        </w:rPr>
+        <w:t>r</w:t>
+      </w:r>
+      <w:r>
+        <w:rPr>
+          <w:lang w:val="en-GB"/>
+        </w:rPr>
+        <w:t xml:space="preserve"> ones that fits better with our dataset</w:t>
+      </w:r>
+      <w:r>
+        <w:rPr>
+          <w:lang w:val="en-GB"/>
+        </w:rPr>
+        <w:t>. To get better parameters we use the evolve option that have yolov5 that</w:t>
+      </w:r>
+      <w:r>
+        <w:rPr>
+          <w:lang w:val="en-GB"/>
+        </w:rPr>
+        <w:t xml:space="preserve"> us</w:t>
+      </w:r>
+      <w:r>
+        <w:rPr>
+          <w:lang w:val="en-GB"/>
+        </w:rPr>
+        <w:t>e</w:t>
+      </w:r>
+      <w:r>
+        <w:rPr>
+          <w:lang w:val="en-GB"/>
+        </w:rPr>
+        <w:t xml:space="preserve"> </w:t>
+      </w:r>
+      <w:r>
+        <w:rPr>
+          <w:lang w:val="en-GB"/>
+        </w:rPr>
+        <w:t>a Genetic algorithm</w:t>
+      </w:r>
+      <w:r>
+        <w:rPr>
+          <w:lang w:val="en-GB"/>
+        </w:rPr>
+        <w:t xml:space="preserve"> to improve the performance modifying the parameter</w:t>
+      </w:r>
+      <w:r>
+        <w:rPr>
+          <w:lang w:val="en-GB"/>
+        </w:rPr>
+        <w:t>. The fitness formula used on this Genetic algorithm is calculated by:</w:t>
+      </w:r>
+    </w:p>
+    <w:p>
+      <w:pPr>
+        <w:rPr>
+          <w:lang w:val="en-GB"/>
+        </w:rPr>
+      </w:pPr>
+      <w:r>
+        <w:rPr>
+          <w:lang w:val="en-GB"/>
+        </w:rPr>
+        <w:t>ADD FORMULA (x * % + y * % + z * % * k *%)</w:t>
+      </w:r>
+      <w:r>
+        <w:rPr>
+          <w:lang w:val="en-GB"/>
+        </w:rPr>
+        <w:t xml:space="preserve"> = fitness</w:t>
+      </w:r>
+      <w:r>
+        <w:rPr>
+          <w:lang w:val="en-GB"/>
+        </w:rPr>
+        <w:t>.</w:t>
+      </w:r>
+    </w:p>
+    <w:p>
+      <w:pPr>
+        <w:rPr>
+          <w:lang w:val="en-GB"/>
+        </w:rPr>
+      </w:pPr>
+      <w:r>
+        <w:rPr>
+          <w:lang w:val="en-GB"/>
+        </w:rPr>
+        <w:t xml:space="preserve">To modify the default parameters that yolov5 we have run our detector with “–evolve” option for 134 times with 10 </w:t>
+      </w:r>
+      <w:r>
+        <w:rPr>
+          <w:lang w:val="en-GB"/>
+        </w:rPr>
+        <w:t>epochs</w:t>
+      </w:r>
+      <w:r>
+        <w:rPr>
+          <w:lang w:val="en-GB"/>
+        </w:rPr>
+        <w:t xml:space="preserve"> (We don’t have time to deploy with higher number of epoch).  </w:t>
+      </w:r>
+      <w:r>
+        <w:rPr>
+          <w:lang w:val="en-GB"/>
+        </w:rPr>
+        <w:t>Since our date is already augmented, we didn’t have in much account the parameters that rely on creating copies of the image by flip, mosaic, etc.</w:t>
+      </w:r>
+    </w:p>
+    <w:p>
+      <w:pPr>
+        <w:rPr>
+          <w:lang w:val="en-GB"/>
+        </w:rPr>
+      </w:pPr>
+      <w:r>
+        <w:rPr>
+          <w:lang w:val="en-GB"/>
+        </w:rPr>
+        <w:t xml:space="preserve">So </w:t>
+      </w:r>
+    </w:p>
+    <w:p>
+      <w:pPr>
+        <w:rPr>
+          <w:lang w:val="en-GB"/>
+        </w:rPr>
+      </w:pPr>
+    </w:p>
+    <w:p>
+      <w:pPr>
+        <w:pStyle w:val="Ttulo1"/>
         <w:rPr>
           <w:lang w:val="en-GB"/>
         </w:rPr>
@@ -3413,7 +3739,7 @@
     </w:p>
     <w:p>
       <w:pPr>
-        <w:pStyle w:val="Titre1"/>
+        <w:pStyle w:val="Ttulo1"/>
         <w:rPr>
           <w:lang w:val="en-GB"/>
         </w:rPr>
@@ -3425,8 +3751,84 @@
         <w:t>Conclusion</w:t>
       </w:r>
     </w:p>
+    <w:p>
+      <w:pPr>
+        <w:rPr>
+          <w:lang w:val="en-GB"/>
+        </w:rPr>
+      </w:pPr>
+    </w:p>
+    <w:p>
+      <w:pPr>
+        <w:pStyle w:val="Ttulo1"/>
+        <w:rPr>
+          <w:lang w:val="en-GB"/>
+        </w:rPr>
+      </w:pPr>
+      <w:r>
+        <w:rPr>
+          <w:lang w:val="en-GB"/>
+        </w:rPr>
+        <w:t>References</w:t>
+      </w:r>
+    </w:p>
+    <w:p>
+      <w:pPr>
+        <w:rPr>
+          <w:lang w:val="en-GB"/>
+        </w:rPr>
+      </w:pPr>
+      <w:hyperlink r:id="rId24" w:history="1">
+        <w:r>
+          <w:rPr>
+            <w:rStyle w:val="Hipervnculo"/>
+            <w:lang w:val="en-GB"/>
+          </w:rPr>
+          <w:t>https://chr043416.medium.com/how-hyperparameters-of-yolov5-works-ec4d25f311a2</w:t>
+        </w:r>
+      </w:hyperlink>
+    </w:p>
+    <w:p>
+      <w:pPr>
+        <w:rPr>
+          <w:lang w:val="en-GB"/>
+        </w:rPr>
+      </w:pPr>
+      <w:hyperlink r:id="rId25" w:history="1">
+        <w:r>
+          <w:rPr>
+            <w:rStyle w:val="Hipervnculo"/>
+            <w:lang w:val="en-GB"/>
+          </w:rPr>
+          <w:t>https://docs.ultralytics.com/tutorials/hyperparameter-evolution/</w:t>
+        </w:r>
+      </w:hyperlink>
+    </w:p>
+    <w:p>
+      <w:pPr>
+        <w:rPr>
+          <w:lang w:val="en-GB"/>
+        </w:rPr>
+      </w:pPr>
+      <w:hyperlink r:id="rId26" w:history="1">
+        <w:r>
+          <w:rPr>
+            <w:rStyle w:val="Hipervnculo"/>
+            <w:lang w:val="en-GB"/>
+          </w:rPr>
+          <w:t>https://github.com/ultralytics/yolov5</w:t>
+        </w:r>
+      </w:hyperlink>
+    </w:p>
+    <w:p>
+      <w:pPr>
+        <w:rPr>
+          <w:lang w:val="en-GB"/>
+        </w:rPr>
+      </w:pPr>
+    </w:p>
     <w:sectPr>
-      <w:footerReference w:type="default" r:id="rId24"/>
+      <w:footerReference w:type="default" r:id="rId27"/>
       <w:pgSz w:w="11906" w:h="16838"/>
       <w:pgMar w:top="1417" w:right="1417" w:bottom="1417" w:left="1417" w:header="708" w:footer="708" w:gutter="0"/>
       <w:cols w:space="708"/>
@@ -3475,7 +3877,7 @@
     <w:sdtContent>
       <w:p>
         <w:pPr>
-          <w:pStyle w:val="Pieddepage"/>
+          <w:pStyle w:val="Piedepgina"/>
           <w:jc w:val="center"/>
         </w:pPr>
         <w:r>
@@ -3498,7 +3900,7 @@
   </w:sdt>
   <w:p>
     <w:pPr>
-      <w:pStyle w:val="Pieddepage"/>
+      <w:pStyle w:val="Piedepgina"/>
     </w:pPr>
   </w:p>
 </w:ftr>
@@ -3624,7 +4026,7 @@
     <w:lvl w:ilvl="0" w:tplc="D8805AAE">
       <w:start w:val="1"/>
       <w:numFmt w:val="lowerLetter"/>
-      <w:pStyle w:val="Titre2"/>
+      <w:pStyle w:val="Ttulo2"/>
       <w:lvlText w:val="%1)"/>
       <w:lvlJc w:val="left"/>
       <w:pPr>
@@ -3711,7 +4113,7 @@
     <w:lvl w:ilvl="0" w:tplc="87900F00">
       <w:start w:val="1"/>
       <w:numFmt w:val="upperRoman"/>
-      <w:pStyle w:val="Titre1"/>
+      <w:pStyle w:val="Ttulo1"/>
       <w:lvlText w:val="%1."/>
       <w:lvlJc w:val="right"/>
       <w:pPr>
@@ -4330,11 +4732,11 @@
     <w:name w:val="Normal"/>
     <w:qFormat/>
   </w:style>
-  <w:style w:type="paragraph" w:styleId="Titre1">
+  <w:style w:type="paragraph" w:styleId="Ttulo1">
     <w:name w:val="heading 1"/>
     <w:basedOn w:val="Normal"/>
     <w:next w:val="Normal"/>
-    <w:link w:val="Titre1Car"/>
+    <w:link w:val="Ttulo1Car"/>
     <w:uiPriority w:val="9"/>
     <w:qFormat/>
     <w:rsid w:val="00A42B0C"/>
@@ -4359,11 +4761,11 @@
       <w:szCs w:val="32"/>
     </w:rPr>
   </w:style>
-  <w:style w:type="paragraph" w:styleId="Titre2">
+  <w:style w:type="paragraph" w:styleId="Ttulo2">
     <w:name w:val="heading 2"/>
     <w:basedOn w:val="Normal"/>
     <w:next w:val="Normal"/>
-    <w:link w:val="Titre2Car"/>
+    <w:link w:val="Ttulo2Car"/>
     <w:uiPriority w:val="9"/>
     <w:unhideWhenUsed/>
     <w:qFormat/>
@@ -4384,12 +4786,13 @@
       <w:szCs w:val="26"/>
     </w:rPr>
   </w:style>
-  <w:style w:type="character" w:default="1" w:styleId="Policepardfaut">
+  <w:style w:type="character" w:default="1" w:styleId="Fuentedeprrafopredeter">
     <w:name w:val="Default Paragraph Font"/>
     <w:uiPriority w:val="1"/>
+    <w:semiHidden/>
     <w:unhideWhenUsed/>
   </w:style>
-  <w:style w:type="table" w:default="1" w:styleId="TableauNormal">
+  <w:style w:type="table" w:default="1" w:styleId="Tablanormal">
     <w:name w:val="Normal Table"/>
     <w:uiPriority w:val="99"/>
     <w:semiHidden/>
@@ -4404,16 +4807,16 @@
       </w:tblCellMar>
     </w:tblPr>
   </w:style>
-  <w:style w:type="numbering" w:default="1" w:styleId="Aucuneliste">
+  <w:style w:type="numbering" w:default="1" w:styleId="Sinlista">
     <w:name w:val="No List"/>
     <w:uiPriority w:val="99"/>
     <w:semiHidden/>
     <w:unhideWhenUsed/>
   </w:style>
-  <w:style w:type="character" w:customStyle="1" w:styleId="Titre1Car">
-    <w:name w:val="Titre 1 Car"/>
-    <w:basedOn w:val="Policepardfaut"/>
-    <w:link w:val="Titre1"/>
+  <w:style w:type="character" w:customStyle="1" w:styleId="Ttulo1Car">
+    <w:name w:val="Título 1 Car"/>
+    <w:basedOn w:val="Fuentedeprrafopredeter"/>
+    <w:link w:val="Ttulo1"/>
     <w:uiPriority w:val="9"/>
     <w:rsid w:val="00A42B0C"/>
     <w:rPr>
@@ -4424,10 +4827,10 @@
       <w:szCs w:val="32"/>
     </w:rPr>
   </w:style>
-  <w:style w:type="character" w:customStyle="1" w:styleId="Titre2Car">
-    <w:name w:val="Titre 2 Car"/>
-    <w:basedOn w:val="Policepardfaut"/>
-    <w:link w:val="Titre2"/>
+  <w:style w:type="character" w:customStyle="1" w:styleId="Ttulo2Car">
+    <w:name w:val="Título 2 Car"/>
+    <w:basedOn w:val="Fuentedeprrafopredeter"/>
+    <w:link w:val="Ttulo2"/>
     <w:uiPriority w:val="9"/>
     <w:rsid w:val="00E662C4"/>
     <w:rPr>
@@ -4437,10 +4840,10 @@
       <w:szCs w:val="26"/>
     </w:rPr>
   </w:style>
-  <w:style w:type="paragraph" w:styleId="Notedebasdepage">
+  <w:style w:type="paragraph" w:styleId="Textonotapie">
     <w:name w:val="footnote text"/>
     <w:basedOn w:val="Normal"/>
-    <w:link w:val="NotedebasdepageCar"/>
+    <w:link w:val="TextonotapieCar"/>
     <w:uiPriority w:val="99"/>
     <w:semiHidden/>
     <w:unhideWhenUsed/>
@@ -4453,10 +4856,10 @@
       <w:szCs w:val="20"/>
     </w:rPr>
   </w:style>
-  <w:style w:type="character" w:customStyle="1" w:styleId="NotedebasdepageCar">
-    <w:name w:val="Note de bas de page Car"/>
-    <w:basedOn w:val="Policepardfaut"/>
-    <w:link w:val="Notedebasdepage"/>
+  <w:style w:type="character" w:customStyle="1" w:styleId="TextonotapieCar">
+    <w:name w:val="Texto nota pie Car"/>
+    <w:basedOn w:val="Fuentedeprrafopredeter"/>
+    <w:link w:val="Textonotapie"/>
     <w:uiPriority w:val="99"/>
     <w:semiHidden/>
     <w:rsid w:val="004F78A0"/>
@@ -4465,9 +4868,9 @@
       <w:szCs w:val="20"/>
     </w:rPr>
   </w:style>
-  <w:style w:type="character" w:styleId="Appelnotedebasdep">
+  <w:style w:type="character" w:styleId="Refdenotaalpie">
     <w:name w:val="footnote reference"/>
-    <w:basedOn w:val="Policepardfaut"/>
+    <w:basedOn w:val="Fuentedeprrafopredeter"/>
     <w:uiPriority w:val="99"/>
     <w:semiHidden/>
     <w:unhideWhenUsed/>
@@ -4476,10 +4879,10 @@
       <w:vertAlign w:val="superscript"/>
     </w:rPr>
   </w:style>
-  <w:style w:type="paragraph" w:styleId="En-tte">
+  <w:style w:type="paragraph" w:styleId="Encabezado">
     <w:name w:val="header"/>
     <w:basedOn w:val="Normal"/>
-    <w:link w:val="En-tteCar"/>
+    <w:link w:val="EncabezadoCar"/>
     <w:uiPriority w:val="99"/>
     <w:unhideWhenUsed/>
     <w:rsid w:val="004F78A0"/>
@@ -4491,17 +4894,17 @@
       <w:spacing w:after="0" w:line="240" w:lineRule="auto"/>
     </w:pPr>
   </w:style>
-  <w:style w:type="character" w:customStyle="1" w:styleId="En-tteCar">
-    <w:name w:val="En-tête Car"/>
-    <w:basedOn w:val="Policepardfaut"/>
-    <w:link w:val="En-tte"/>
+  <w:style w:type="character" w:customStyle="1" w:styleId="EncabezadoCar">
+    <w:name w:val="Encabezado Car"/>
+    <w:basedOn w:val="Fuentedeprrafopredeter"/>
+    <w:link w:val="Encabezado"/>
     <w:uiPriority w:val="99"/>
     <w:rsid w:val="004F78A0"/>
   </w:style>
-  <w:style w:type="paragraph" w:styleId="Pieddepage">
+  <w:style w:type="paragraph" w:styleId="Piedepgina">
     <w:name w:val="footer"/>
     <w:basedOn w:val="Normal"/>
-    <w:link w:val="PieddepageCar"/>
+    <w:link w:val="PiedepginaCar"/>
     <w:uiPriority w:val="99"/>
     <w:unhideWhenUsed/>
     <w:rsid w:val="004F78A0"/>
@@ -4513,16 +4916,16 @@
       <w:spacing w:after="0" w:line="240" w:lineRule="auto"/>
     </w:pPr>
   </w:style>
-  <w:style w:type="character" w:customStyle="1" w:styleId="PieddepageCar">
-    <w:name w:val="Pied de page Car"/>
-    <w:basedOn w:val="Policepardfaut"/>
-    <w:link w:val="Pieddepage"/>
+  <w:style w:type="character" w:customStyle="1" w:styleId="PiedepginaCar">
+    <w:name w:val="Pie de página Car"/>
+    <w:basedOn w:val="Fuentedeprrafopredeter"/>
+    <w:link w:val="Piedepgina"/>
     <w:uiPriority w:val="99"/>
     <w:rsid w:val="004F78A0"/>
   </w:style>
-  <w:style w:type="character" w:styleId="Textedelespacerserv">
+  <w:style w:type="character" w:styleId="Textodelmarcadordeposicin">
     <w:name w:val="Placeholder Text"/>
-    <w:basedOn w:val="Policepardfaut"/>
+    <w:basedOn w:val="Fuentedeprrafopredeter"/>
     <w:uiPriority w:val="99"/>
     <w:semiHidden/>
     <w:rsid w:val="00E14E7A"/>
@@ -4530,7 +4933,7 @@
       <w:color w:val="808080"/>
     </w:rPr>
   </w:style>
-  <w:style w:type="paragraph" w:styleId="Lgende">
+  <w:style w:type="paragraph" w:styleId="Descripcin">
     <w:name w:val="caption"/>
     <w:basedOn w:val="Normal"/>
     <w:next w:val="Normal"/>
@@ -4549,7 +4952,7 @@
       <w:szCs w:val="18"/>
     </w:rPr>
   </w:style>
-  <w:style w:type="paragraph" w:styleId="Paragraphedeliste">
+  <w:style w:type="paragraph" w:styleId="Prrafodelista">
     <w:name w:val="List Paragraph"/>
     <w:basedOn w:val="Normal"/>
     <w:uiPriority w:val="34"/>
@@ -4559,6 +4962,29 @@
       <w:ind w:left="720"/>
       <w:contextualSpacing/>
     </w:pPr>
+  </w:style>
+  <w:style w:type="character" w:styleId="Hipervnculo">
+    <w:name w:val="Hyperlink"/>
+    <w:basedOn w:val="Fuentedeprrafopredeter"/>
+    <w:uiPriority w:val="99"/>
+    <w:unhideWhenUsed/>
+    <w:rsid w:val="00AA65DF"/>
+    <w:rPr>
+      <w:color w:val="0563C1" w:themeColor="hyperlink"/>
+      <w:u w:val="single"/>
+    </w:rPr>
+  </w:style>
+  <w:style w:type="character" w:styleId="Mencinsinresolver">
+    <w:name w:val="Unresolved Mention"/>
+    <w:basedOn w:val="Fuentedeprrafopredeter"/>
+    <w:uiPriority w:val="99"/>
+    <w:semiHidden/>
+    <w:unhideWhenUsed/>
+    <w:rsid w:val="00AA65DF"/>
+    <w:rPr>
+      <w:color w:val="605E5C"/>
+      <w:shd w:val="clear" w:color="auto" w:fill="E1DFDD"/>
+    </w:rPr>
   </w:style>
 </w:styles>
 </file>

</xml_diff>